<commit_message>
Construccion e Instalaci\'on de uClibc
</commit_message>
<xml_diff>
--- a/UNIDAD00/Construccion_e_Instalacion_de_uClibc.docx
+++ b/UNIDAD00/Construccion_e_Instalacion_de_uClibc.docx
@@ -303,6 +303,29 @@
       </w:pPr>
       <w:r>
         <w:rPr/>
+        <w:t>$ cd $HOME</w:t>
+      </w:r>
+    </w:p>
+    <w:p>
+      <w:pPr>
+        <w:pStyle w:val="Normal"/>
+        <w:bidi w:val="0"/>
+        <w:jc w:val="both"/>
+        <w:rPr/>
+      </w:pPr>
+      <w:r>
+        <w:rPr/>
+      </w:r>
+    </w:p>
+    <w:p>
+      <w:pPr>
+        <w:pStyle w:val="Normal"/>
+        <w:bidi w:val="0"/>
+        <w:jc w:val="both"/>
+        <w:rPr/>
+      </w:pPr>
+      <w:r>
+        <w:rPr/>
         <w:t>Descargue el archivo config-1.0.39</w:t>
       </w:r>
     </w:p>
@@ -315,7 +338,18 @@
       </w:pPr>
       <w:r>
         <w:rPr/>
-        <w:t>$ wget &lt;url de descarga del archivo config-1.0.39&gt;</w:t>
+        <w:t>https://downgit.github.io/#/home?url=https://github.com/programacionestructurada/2021-2/blob/main/01_PRACTICA01/ProblemaP01/config-1.0.39</w:t>
+      </w:r>
+    </w:p>
+    <w:p>
+      <w:pPr>
+        <w:pStyle w:val="Normal"/>
+        <w:bidi w:val="0"/>
+        <w:jc w:val="both"/>
+        <w:rPr/>
+      </w:pPr>
+      <w:r>
+        <w:rPr/>
       </w:r>
     </w:p>
     <w:p>
@@ -677,10 +711,7 @@
         </w:rPr>
       </w:pPr>
       <w:r>
-        <w:rPr>
-          <w:strike w:val="false"/>
-          <w:dstrike w:val="false"/>
-        </w:rPr>
+        <w:rPr/>
       </w:r>
     </w:p>
     <w:sectPr>
@@ -690,6 +721,7 @@
       <w:pgNumType w:fmt="decimal"/>
       <w:formProt w:val="false"/>
       <w:textDirection w:val="lrTb"/>
+      <w:docGrid w:type="default" w:linePitch="100" w:charSpace="0"/>
     </w:sectPr>
   </w:body>
 </w:document>
@@ -709,7 +741,6 @@
     </w:rPrDefault>
     <w:pPrDefault>
       <w:pPr>
-        <w:widowControl/>
         <w:suppressAutoHyphens w:val="true"/>
       </w:pPr>
     </w:pPrDefault>
@@ -719,7 +750,10 @@
     <w:qFormat/>
     <w:pPr>
       <w:widowControl/>
+      <w:suppressAutoHyphens w:val="true"/>
       <w:bidi w:val="0"/>
+      <w:spacing w:before="0" w:after="0"/>
+      <w:jc w:val="left"/>
     </w:pPr>
     <w:rPr>
       <w:rFonts w:ascii="Liberation Serif" w:hAnsi="Liberation Serif" w:eastAsia="DejaVu Sans" w:cs="FreeSans"/>

</xml_diff>